<commit_message>
Update A-32 Project Phase-I Report.docx
</commit_message>
<xml_diff>
--- a/A-32 Project Phase-I Report.docx
+++ b/A-32 Project Phase-I Report.docx
@@ -8,7 +8,6 @@
       </w:pPr>
       <w:r>
         <w:rPr>
-          <w:i/>
           <w:iCs/>
           <w:noProof/>
           <w:u w:val="single"/>
@@ -68,7 +67,6 @@
       <w:pPr>
         <w:jc w:val="center"/>
         <w:rPr>
-          <w:i/>
           <w:iCs/>
         </w:rPr>
       </w:pPr>
@@ -81,7 +79,6 @@
       </w:r>
       <w:r>
         <w:rPr>
-          <w:i/>
           <w:iCs/>
         </w:rPr>
         <w:t xml:space="preserve">  </w:t>
@@ -89,9 +86,9 @@
     </w:p>
     <w:p>
       <w:pPr>
+        <w:ind w:left="284"/>
         <w:jc w:val="center"/>
         <w:rPr>
-          <w:i/>
           <w:iCs/>
         </w:rPr>
       </w:pPr>
@@ -105,7 +102,6 @@
       <w:pPr>
         <w:jc w:val="center"/>
         <w:rPr>
-          <w:i/>
           <w:iCs/>
         </w:rPr>
       </w:pPr>
@@ -159,7 +155,6 @@
       <w:pPr>
         <w:jc w:val="center"/>
         <w:rPr>
-          <w:i/>
           <w:iCs/>
         </w:rPr>
       </w:pPr>
@@ -182,7 +177,6 @@
       <w:pPr>
         <w:jc w:val="center"/>
         <w:rPr>
-          <w:i/>
           <w:iCs/>
         </w:rPr>
       </w:pPr>
@@ -191,7 +185,6 @@
       <w:pPr>
         <w:jc w:val="center"/>
         <w:rPr>
-          <w:i/>
           <w:iCs/>
         </w:rPr>
       </w:pPr>
@@ -236,7 +229,6 @@
       <w:pPr>
         <w:jc w:val="center"/>
         <w:rPr>
-          <w:i/>
           <w:iCs/>
         </w:rPr>
       </w:pPr>
@@ -269,7 +261,6 @@
       <w:pPr>
         <w:jc w:val="center"/>
         <w:rPr>
-          <w:i/>
           <w:iCs/>
         </w:rPr>
       </w:pPr>
@@ -283,7 +274,6 @@
       <w:pPr>
         <w:jc w:val="center"/>
         <w:rPr>
-          <w:i/>
           <w:iCs/>
         </w:rPr>
       </w:pPr>
@@ -412,7 +402,6 @@
       <w:pPr>
         <w:ind w:left="1440" w:firstLine="720"/>
         <w:rPr>
-          <w:i/>
           <w:iCs/>
         </w:rPr>
       </w:pPr>
@@ -447,7 +436,6 @@
       <w:pPr>
         <w:jc w:val="center"/>
         <w:rPr>
-          <w:i/>
           <w:iCs/>
         </w:rPr>
       </w:pPr>
@@ -489,23 +477,7 @@
           <w:sz w:val="28"/>
           <w:szCs w:val="28"/>
         </w:rPr>
-        <w:t>ROF. P.</w:t>
-      </w:r>
-      <w:r>
-        <w:rPr>
-          <w:b/>
-          <w:sz w:val="28"/>
-          <w:szCs w:val="28"/>
-        </w:rPr>
-        <w:t xml:space="preserve"> </w:t>
-      </w:r>
-      <w:r>
-        <w:rPr>
-          <w:b/>
-          <w:sz w:val="28"/>
-          <w:szCs w:val="28"/>
-        </w:rPr>
-        <w:t>G. CHILVERI</w:t>
+        <w:t>ROF. P. G. CHILVERI</w:t>
       </w:r>
     </w:p>
     <w:p>
@@ -585,7 +557,6 @@
       <w:pPr>
         <w:jc w:val="center"/>
         <w:rPr>
-          <w:i/>
           <w:iCs/>
         </w:rPr>
       </w:pPr>
@@ -634,7 +605,6 @@
       <w:pPr>
         <w:jc w:val="center"/>
         <w:rPr>
-          <w:i/>
           <w:iCs/>
         </w:rPr>
       </w:pPr>
@@ -650,7 +620,6 @@
       <w:pPr>
         <w:jc w:val="center"/>
         <w:rPr>
-          <w:i/>
           <w:iCs/>
         </w:rPr>
       </w:pPr>
@@ -666,7 +635,6 @@
       <w:pPr>
         <w:jc w:val="center"/>
         <w:rPr>
-          <w:i/>
           <w:iCs/>
         </w:rPr>
       </w:pPr>
@@ -685,7 +653,6 @@
           <w:tab w:val="left" w:pos="6128"/>
         </w:tabs>
         <w:rPr>
-          <w:i/>
           <w:iCs/>
         </w:rPr>
       </w:pPr>
@@ -739,7 +706,6 @@
           <w:tab w:val="left" w:pos="6128"/>
         </w:tabs>
         <w:rPr>
-          <w:i/>
           <w:iCs/>
         </w:rPr>
       </w:pPr>
@@ -751,7 +717,6 @@
           <w:tab w:val="left" w:pos="6128"/>
         </w:tabs>
         <w:rPr>
-          <w:i/>
           <w:iCs/>
         </w:rPr>
       </w:pPr>
@@ -786,13 +751,11 @@
       <w:pPr>
         <w:jc w:val="center"/>
         <w:rPr>
-          <w:i/>
-          <w:iCs/>
-        </w:rPr>
-      </w:pPr>
-      <w:r>
-        <w:rPr>
-          <w:i/>
+          <w:iCs/>
+        </w:rPr>
+      </w:pPr>
+      <w:r>
+        <w:rPr>
           <w:iCs/>
         </w:rPr>
         <w:t xml:space="preserve">   </w:t>
@@ -832,7 +795,6 @@
       <w:pPr>
         <w:jc w:val="center"/>
         <w:rPr>
-          <w:i/>
           <w:iCs/>
         </w:rPr>
       </w:pPr>
@@ -841,7 +803,6 @@
       <w:pPr>
         <w:jc w:val="center"/>
         <w:rPr>
-          <w:i/>
           <w:iCs/>
         </w:rPr>
       </w:pPr>
@@ -850,7 +811,6 @@
       <w:pPr>
         <w:jc w:val="center"/>
         <w:rPr>
-          <w:i/>
           <w:iCs/>
         </w:rPr>
       </w:pPr>
@@ -866,7 +826,15 @@
         <w:t>roject</w:t>
       </w:r>
       <w:r>
-        <w:t xml:space="preserve"> phase-I </w:t>
+        <w:t xml:space="preserve"> </w:t>
+      </w:r>
+      <w:proofErr w:type="gramStart"/>
+      <w:r>
+        <w:t>phase</w:t>
+      </w:r>
+      <w:proofErr w:type="gramEnd"/>
+      <w:r>
+        <w:t xml:space="preserve">-I </w:t>
       </w:r>
       <w:r>
         <w:t xml:space="preserve">report entitled </w:t>
@@ -899,7 +867,6 @@
       <w:pPr>
         <w:jc w:val="center"/>
         <w:rPr>
-          <w:i/>
           <w:iCs/>
         </w:rPr>
       </w:pPr>
@@ -908,7 +875,6 @@
       <w:pPr>
         <w:jc w:val="center"/>
         <w:rPr>
-          <w:i/>
           <w:iCs/>
         </w:rPr>
       </w:pPr>
@@ -1023,17 +989,13 @@
         <w:t xml:space="preserve">Exam. No. </w:t>
       </w:r>
       <w:r>
-        <w:t xml:space="preserve"> </w:t>
-      </w:r>
-      <w:r>
-        <w:t>71821587H</w:t>
+        <w:t xml:space="preserve"> 71821587H</w:t>
       </w:r>
     </w:p>
     <w:p>
       <w:pPr>
         <w:ind w:left="2160" w:firstLine="720"/>
         <w:rPr>
-          <w:i/>
           <w:iCs/>
         </w:rPr>
       </w:pPr>
@@ -1090,13 +1052,11 @@
         <w:spacing w:line="360" w:lineRule="auto"/>
         <w:jc w:val="both"/>
         <w:rPr>
-          <w:i/>
-          <w:iCs/>
-        </w:rPr>
-      </w:pPr>
-      <w:r>
-        <w:rPr>
-          <w:i/>
+          <w:iCs/>
+        </w:rPr>
+      </w:pPr>
+      <w:r>
+        <w:rPr>
           <w:iCs/>
         </w:rPr>
         <w:t xml:space="preserve"> </w:t>
@@ -1107,7 +1067,6 @@
         <w:spacing w:line="360" w:lineRule="auto"/>
         <w:jc w:val="both"/>
         <w:rPr>
-          <w:i/>
           <w:iCs/>
         </w:rPr>
       </w:pPr>
@@ -1121,7 +1080,13 @@
         <w:t xml:space="preserve">This </w:t>
       </w:r>
       <w:r>
-        <w:t xml:space="preserve">project phase-I </w:t>
+        <w:t xml:space="preserve">project </w:t>
+      </w:r>
+      <w:r>
+        <w:t>Phase</w:t>
+      </w:r>
+      <w:r>
+        <w:t xml:space="preserve">-I </w:t>
       </w:r>
       <w:r>
         <w:t>report</w:t>
@@ -1140,7 +1105,6 @@
       </w:r>
       <w:r>
         <w:rPr>
-          <w:i/>
           <w:iCs/>
         </w:rPr>
         <w:t xml:space="preserve">.  </w:t>
@@ -1283,12 +1247,6 @@
           <w:bCs/>
         </w:rPr>
         <w:tab/>
-      </w:r>
-      <w:r>
-        <w:rPr>
-          <w:b/>
-          <w:bCs/>
-        </w:rPr>
         <w:t xml:space="preserve">              </w:t>
       </w:r>
       <w:r>
@@ -1309,7 +1267,6 @@
         <w:rPr>
           <w:b/>
           <w:bCs/>
-          <w:i/>
           <w:iCs/>
         </w:rPr>
         <w:t xml:space="preserve">       </w:t>
@@ -1318,7 +1275,6 @@
         <w:rPr>
           <w:b/>
           <w:bCs/>
-          <w:i/>
           <w:iCs/>
         </w:rPr>
         <w:tab/>
@@ -1328,7 +1284,6 @@
         <w:rPr>
           <w:b/>
           <w:bCs/>
-          <w:i/>
           <w:iCs/>
         </w:rPr>
         <w:tab/>
@@ -1338,7 +1293,6 @@
         <w:rPr>
           <w:b/>
           <w:bCs/>
-          <w:i/>
           <w:iCs/>
         </w:rPr>
         <w:t xml:space="preserve"> </w:t>
@@ -1347,7 +1301,6 @@
         <w:rPr>
           <w:b/>
           <w:bCs/>
-          <w:i/>
           <w:iCs/>
         </w:rPr>
         <w:t xml:space="preserve">  </w:t>
@@ -1363,7 +1316,6 @@
         <w:rPr>
           <w:b/>
           <w:bCs/>
-          <w:i/>
           <w:iCs/>
         </w:rPr>
         <w:t xml:space="preserve">       </w:t>
@@ -1525,7 +1477,6 @@
         <w:rPr>
           <w:b w:val="0"/>
           <w:bCs w:val="0"/>
-          <w:i/>
           <w:iCs/>
         </w:rPr>
       </w:pPr>
@@ -1538,7 +1489,6 @@
       <w:pPr>
         <w:ind w:firstLine="720"/>
         <w:rPr>
-          <w:i/>
           <w:iCs/>
         </w:rPr>
       </w:pPr>
@@ -1551,56 +1501,48 @@
       </w:r>
       <w:r>
         <w:rPr>
-          <w:i/>
-          <w:iCs/>
-        </w:rPr>
-        <w:tab/>
-      </w:r>
-      <w:r>
-        <w:rPr>
-          <w:i/>
-          <w:iCs/>
-        </w:rPr>
-        <w:tab/>
-      </w:r>
-      <w:r>
-        <w:rPr>
-          <w:i/>
-          <w:iCs/>
-        </w:rPr>
-        <w:tab/>
-      </w:r>
-      <w:r>
-        <w:rPr>
-          <w:i/>
-          <w:iCs/>
-        </w:rPr>
-        <w:tab/>
-      </w:r>
-      <w:r>
-        <w:rPr>
-          <w:i/>
-          <w:iCs/>
-        </w:rPr>
-        <w:tab/>
-      </w:r>
-      <w:r>
-        <w:rPr>
-          <w:i/>
-          <w:iCs/>
-        </w:rPr>
-        <w:tab/>
-      </w:r>
-      <w:r>
-        <w:rPr>
-          <w:i/>
+          <w:iCs/>
+        </w:rPr>
+        <w:tab/>
+      </w:r>
+      <w:r>
+        <w:rPr>
+          <w:iCs/>
+        </w:rPr>
+        <w:tab/>
+      </w:r>
+      <w:r>
+        <w:rPr>
+          <w:iCs/>
+        </w:rPr>
+        <w:tab/>
+      </w:r>
+      <w:r>
+        <w:rPr>
+          <w:iCs/>
+        </w:rPr>
+        <w:tab/>
+      </w:r>
+      <w:r>
+        <w:rPr>
+          <w:iCs/>
+        </w:rPr>
+        <w:tab/>
+      </w:r>
+      <w:r>
+        <w:rPr>
+          <w:iCs/>
+        </w:rPr>
+        <w:tab/>
+      </w:r>
+      <w:r>
+        <w:rPr>
           <w:iCs/>
         </w:rPr>
         <w:t xml:space="preserve">        </w:t>
       </w:r>
       <w:r>
         <w:rPr>
-          <w:i/>
           <w:iCs/>
         </w:rPr>
         <w:tab/>
@@ -1613,7 +1555,6 @@
       <w:pPr>
         <w:ind w:firstLine="720"/>
         <w:rPr>
-          <w:i/>
           <w:iCs/>
         </w:rPr>
       </w:pPr>
@@ -1626,28 +1567,24 @@
       </w:r>
       <w:r>
         <w:rPr>
-          <w:i/>
-          <w:iCs/>
-        </w:rPr>
-        <w:tab/>
-      </w:r>
-      <w:r>
-        <w:rPr>
-          <w:i/>
-          <w:iCs/>
-        </w:rPr>
-        <w:tab/>
-      </w:r>
-      <w:r>
-        <w:rPr>
-          <w:i/>
-          <w:iCs/>
-        </w:rPr>
-        <w:tab/>
-      </w:r>
-      <w:r>
-        <w:rPr>
-          <w:i/>
+          <w:iCs/>
+        </w:rPr>
+        <w:tab/>
+      </w:r>
+      <w:r>
+        <w:rPr>
+          <w:iCs/>
+        </w:rPr>
+        <w:tab/>
+      </w:r>
+      <w:r>
+        <w:rPr>
+          <w:iCs/>
+        </w:rPr>
+        <w:tab/>
+      </w:r>
+      <w:r>
+        <w:rPr>
           <w:iCs/>
         </w:rPr>
         <w:tab/>
@@ -1657,7 +1594,6 @@
       </w:r>
       <w:r>
         <w:rPr>
-          <w:i/>
           <w:iCs/>
         </w:rPr>
         <w:tab/>
@@ -1667,7 +1603,6 @@
       <w:pPr>
         <w:ind w:firstLine="720"/>
         <w:rPr>
-          <w:i/>
           <w:iCs/>
         </w:rPr>
       </w:pPr>
@@ -1680,42 +1615,36 @@
       </w:r>
       <w:r>
         <w:rPr>
-          <w:i/>
-          <w:iCs/>
-        </w:rPr>
-        <w:tab/>
-      </w:r>
-      <w:r>
-        <w:rPr>
-          <w:i/>
-          <w:iCs/>
-        </w:rPr>
-        <w:tab/>
-      </w:r>
-      <w:r>
-        <w:rPr>
-          <w:i/>
-          <w:iCs/>
-        </w:rPr>
-        <w:tab/>
-      </w:r>
-      <w:r>
-        <w:rPr>
-          <w:i/>
-          <w:iCs/>
-        </w:rPr>
-        <w:tab/>
-      </w:r>
-      <w:r>
-        <w:rPr>
-          <w:i/>
-          <w:iCs/>
-        </w:rPr>
-        <w:tab/>
-      </w:r>
-      <w:r>
-        <w:rPr>
-          <w:i/>
+          <w:iCs/>
+        </w:rPr>
+        <w:tab/>
+      </w:r>
+      <w:r>
+        <w:rPr>
+          <w:iCs/>
+        </w:rPr>
+        <w:tab/>
+      </w:r>
+      <w:r>
+        <w:rPr>
+          <w:iCs/>
+        </w:rPr>
+        <w:tab/>
+      </w:r>
+      <w:r>
+        <w:rPr>
+          <w:iCs/>
+        </w:rPr>
+        <w:tab/>
+      </w:r>
+      <w:r>
+        <w:rPr>
+          <w:iCs/>
+        </w:rPr>
+        <w:tab/>
+      </w:r>
+      <w:r>
+        <w:rPr>
           <w:iCs/>
         </w:rPr>
         <w:tab/>
@@ -1773,7 +1702,6 @@
       <w:pPr>
         <w:ind w:firstLine="720"/>
         <w:rPr>
-          <w:i/>
           <w:iCs/>
         </w:rPr>
       </w:pPr>
@@ -1786,49 +1714,42 @@
       </w:r>
       <w:r>
         <w:rPr>
-          <w:i/>
-          <w:iCs/>
-        </w:rPr>
-        <w:tab/>
-      </w:r>
-      <w:r>
-        <w:rPr>
-          <w:i/>
-          <w:iCs/>
-        </w:rPr>
-        <w:tab/>
-      </w:r>
-      <w:r>
-        <w:rPr>
-          <w:i/>
-          <w:iCs/>
-        </w:rPr>
-        <w:tab/>
-      </w:r>
-      <w:r>
-        <w:rPr>
-          <w:i/>
-          <w:iCs/>
-        </w:rPr>
-        <w:tab/>
-      </w:r>
-      <w:r>
-        <w:rPr>
-          <w:i/>
-          <w:iCs/>
-        </w:rPr>
-        <w:tab/>
-      </w:r>
-      <w:r>
-        <w:rPr>
-          <w:i/>
-          <w:iCs/>
-        </w:rPr>
-        <w:tab/>
-      </w:r>
-      <w:r>
-        <w:rPr>
-          <w:i/>
+          <w:iCs/>
+        </w:rPr>
+        <w:tab/>
+      </w:r>
+      <w:r>
+        <w:rPr>
+          <w:iCs/>
+        </w:rPr>
+        <w:tab/>
+      </w:r>
+      <w:r>
+        <w:rPr>
+          <w:iCs/>
+        </w:rPr>
+        <w:tab/>
+      </w:r>
+      <w:r>
+        <w:rPr>
+          <w:iCs/>
+        </w:rPr>
+        <w:tab/>
+      </w:r>
+      <w:r>
+        <w:rPr>
+          <w:iCs/>
+        </w:rPr>
+        <w:tab/>
+      </w:r>
+      <w:r>
+        <w:rPr>
+          <w:iCs/>
+        </w:rPr>
+        <w:tab/>
+      </w:r>
+      <w:r>
+        <w:rPr>
           <w:iCs/>
         </w:rPr>
         <w:tab/>
@@ -1841,7 +1762,6 @@
       <w:pPr>
         <w:ind w:firstLine="720"/>
         <w:rPr>
-          <w:i/>
           <w:iCs/>
         </w:rPr>
       </w:pPr>
@@ -1854,49 +1774,42 @@
       </w:r>
       <w:r>
         <w:rPr>
-          <w:i/>
-          <w:iCs/>
-        </w:rPr>
-        <w:tab/>
-      </w:r>
-      <w:r>
-        <w:rPr>
-          <w:i/>
-          <w:iCs/>
-        </w:rPr>
-        <w:tab/>
-      </w:r>
-      <w:r>
-        <w:rPr>
-          <w:i/>
-          <w:iCs/>
-        </w:rPr>
-        <w:tab/>
-      </w:r>
-      <w:r>
-        <w:rPr>
-          <w:i/>
-          <w:iCs/>
-        </w:rPr>
-        <w:tab/>
-      </w:r>
-      <w:r>
-        <w:rPr>
-          <w:i/>
-          <w:iCs/>
-        </w:rPr>
-        <w:tab/>
-      </w:r>
-      <w:r>
-        <w:rPr>
-          <w:i/>
-          <w:iCs/>
-        </w:rPr>
-        <w:tab/>
-      </w:r>
-      <w:r>
-        <w:rPr>
-          <w:i/>
+          <w:iCs/>
+        </w:rPr>
+        <w:tab/>
+      </w:r>
+      <w:r>
+        <w:rPr>
+          <w:iCs/>
+        </w:rPr>
+        <w:tab/>
+      </w:r>
+      <w:r>
+        <w:rPr>
+          <w:iCs/>
+        </w:rPr>
+        <w:tab/>
+      </w:r>
+      <w:r>
+        <w:rPr>
+          <w:iCs/>
+        </w:rPr>
+        <w:tab/>
+      </w:r>
+      <w:r>
+        <w:rPr>
+          <w:iCs/>
+        </w:rPr>
+        <w:tab/>
+      </w:r>
+      <w:r>
+        <w:rPr>
+          <w:iCs/>
+        </w:rPr>
+        <w:tab/>
+      </w:r>
+      <w:r>
+        <w:rPr>
           <w:iCs/>
         </w:rPr>
         <w:tab/>
@@ -1921,49 +1834,42 @@
       </w:r>
       <w:r>
         <w:rPr>
-          <w:i/>
-          <w:iCs/>
-        </w:rPr>
-        <w:tab/>
-      </w:r>
-      <w:r>
-        <w:rPr>
-          <w:i/>
-          <w:iCs/>
-        </w:rPr>
-        <w:tab/>
-      </w:r>
-      <w:r>
-        <w:rPr>
-          <w:i/>
-          <w:iCs/>
-        </w:rPr>
-        <w:tab/>
-      </w:r>
-      <w:r>
-        <w:rPr>
-          <w:i/>
-          <w:iCs/>
-        </w:rPr>
-        <w:tab/>
-      </w:r>
-      <w:r>
-        <w:rPr>
-          <w:i/>
-          <w:iCs/>
-        </w:rPr>
-        <w:tab/>
-      </w:r>
-      <w:r>
-        <w:rPr>
-          <w:i/>
-          <w:iCs/>
-        </w:rPr>
-        <w:tab/>
-      </w:r>
-      <w:r>
-        <w:rPr>
-          <w:i/>
+          <w:iCs/>
+        </w:rPr>
+        <w:tab/>
+      </w:r>
+      <w:r>
+        <w:rPr>
+          <w:iCs/>
+        </w:rPr>
+        <w:tab/>
+      </w:r>
+      <w:r>
+        <w:rPr>
+          <w:iCs/>
+        </w:rPr>
+        <w:tab/>
+      </w:r>
+      <w:r>
+        <w:rPr>
+          <w:iCs/>
+        </w:rPr>
+        <w:tab/>
+      </w:r>
+      <w:r>
+        <w:rPr>
+          <w:iCs/>
+        </w:rPr>
+        <w:tab/>
+      </w:r>
+      <w:r>
+        <w:rPr>
+          <w:iCs/>
+        </w:rPr>
+        <w:tab/>
+      </w:r>
+      <w:r>
+        <w:rPr>
           <w:iCs/>
         </w:rPr>
         <w:tab/>
@@ -2090,7 +1996,6 @@
     <w:p>
       <w:pPr>
         <w:rPr>
-          <w:i/>
           <w:iCs/>
         </w:rPr>
       </w:pPr>
@@ -2133,6 +2038,9 @@
         <w:jc w:val="both"/>
       </w:pPr>
       <w:r>
+        <w:t xml:space="preserve">   </w:t>
+      </w:r>
+      <w:r>
         <w:t>BACKGROUND</w:t>
       </w:r>
     </w:p>
@@ -2145,6 +2053,9 @@
         <w:jc w:val="both"/>
       </w:pPr>
       <w:r>
+        <w:t xml:space="preserve">   </w:t>
+      </w:r>
+      <w:r>
         <w:t>RELEVANCE</w:t>
       </w:r>
     </w:p>
@@ -2157,6 +2068,9 @@
         <w:jc w:val="both"/>
       </w:pPr>
       <w:r>
+        <w:t xml:space="preserve">   </w:t>
+      </w:r>
+      <w:r>
         <w:t>PROJECT UNDERTAKEN</w:t>
       </w:r>
     </w:p>
@@ -2169,17 +2083,8 @@
         <w:jc w:val="both"/>
       </w:pPr>
       <w:r>
-        <w:t>ORGANIZATION OF PROJECT REPORT</w:t>
-      </w:r>
-    </w:p>
-    <w:p>
-      <w:pPr>
-        <w:numPr>
-          <w:ilvl w:val="1"/>
-          <w:numId w:val="1"/>
-        </w:numPr>
-        <w:jc w:val="both"/>
-      </w:pPr>
+        <w:t xml:space="preserve">   </w:t>
+      </w:r>
       <w:r>
         <w:t xml:space="preserve">SUMMARY </w:t>
       </w:r>
@@ -2193,7 +2098,6 @@
       <w:pPr>
         <w:jc w:val="both"/>
         <w:rPr>
-          <w:i/>
           <w:iCs/>
         </w:rPr>
       </w:pPr>
@@ -2233,47 +2137,17 @@
         <w:jc w:val="both"/>
       </w:pPr>
       <w:r>
+        <w:t xml:space="preserve">  </w:t>
+      </w:r>
+      <w:r>
+        <w:tab/>
+      </w:r>
+      <w:r>
         <w:t>INTRODUCTION</w:t>
       </w:r>
     </w:p>
     <w:p>
       <w:pPr>
-        <w:numPr>
-          <w:ilvl w:val="1"/>
-          <w:numId w:val="2"/>
-        </w:numPr>
-        <w:jc w:val="both"/>
-      </w:pPr>
-      <w:r>
-        <w:t>-----------------</w:t>
-      </w:r>
-    </w:p>
-    <w:p>
-      <w:pPr>
-        <w:numPr>
-          <w:ilvl w:val="1"/>
-          <w:numId w:val="2"/>
-        </w:numPr>
-        <w:jc w:val="both"/>
-      </w:pPr>
-      <w:r>
-        <w:t>-----------------</w:t>
-      </w:r>
-    </w:p>
-    <w:p>
-      <w:pPr>
-        <w:numPr>
-          <w:ilvl w:val="1"/>
-          <w:numId w:val="2"/>
-        </w:numPr>
-        <w:jc w:val="both"/>
-      </w:pPr>
-      <w:r>
-        <w:t xml:space="preserve">SUMMARY </w:t>
-      </w:r>
-    </w:p>
-    <w:p>
-      <w:pPr>
         <w:ind w:left="1440"/>
         <w:jc w:val="both"/>
       </w:pPr>
@@ -2282,7 +2156,6 @@
       <w:pPr>
         <w:jc w:val="both"/>
         <w:rPr>
-          <w:i/>
           <w:iCs/>
         </w:rPr>
       </w:pPr>
@@ -2321,60 +2194,6 @@
         </w:rPr>
         <w:tab/>
         <w:t>DESIGN AND DRAWING</w:t>
-      </w:r>
-    </w:p>
-    <w:p>
-      <w:pPr>
-        <w:ind w:firstLine="600"/>
-        <w:jc w:val="both"/>
-        <w:rPr>
-          <w:i/>
-        </w:rPr>
-      </w:pPr>
-      <w:r>
-        <w:rPr>
-          <w:iCs/>
-        </w:rPr>
-        <w:t xml:space="preserve">3.1 </w:t>
-      </w:r>
-      <w:r>
-        <w:rPr>
-          <w:iCs/>
-        </w:rPr>
-        <w:tab/>
-      </w:r>
-      <w:r>
-        <w:rPr>
-          <w:iCs/>
-        </w:rPr>
-        <w:tab/>
-      </w:r>
-      <w:r>
-        <w:rPr>
-          <w:iCs/>
-        </w:rPr>
-        <w:tab/>
-      </w:r>
-      <w:r>
-        <w:rPr>
-          <w:i/>
-        </w:rPr>
-        <w:t>INTRODUCTION</w:t>
-      </w:r>
-    </w:p>
-    <w:p>
-      <w:pPr>
-        <w:ind w:firstLine="600"/>
-        <w:jc w:val="both"/>
-        <w:rPr>
-          <w:i/>
-        </w:rPr>
-      </w:pPr>
-      <w:r>
-        <w:rPr>
-          <w:i/>
-        </w:rPr>
-        <w:t>3.2</w:t>
       </w:r>
     </w:p>
     <w:p>
@@ -2382,56 +2201,76 @@
         <w:pStyle w:val="ListParagraph"/>
         <w:numPr>
           <w:ilvl w:val="1"/>
-          <w:numId w:val="7"/>
+          <w:numId w:val="17"/>
         </w:numPr>
         <w:jc w:val="both"/>
-        <w:rPr>
-          <w:i/>
-        </w:rPr>
-      </w:pPr>
-      <w:r>
-        <w:rPr>
-          <w:i/>
+      </w:pPr>
+      <w:r>
+        <w:rPr>
+          <w:iCs/>
+        </w:rPr>
+        <w:tab/>
+      </w:r>
+      <w:r>
+        <w:rPr>
+          <w:iCs/>
+        </w:rPr>
+        <w:tab/>
+      </w:r>
+      <w:r>
+        <w:rPr>
+          <w:iCs/>
+        </w:rPr>
+        <w:tab/>
+      </w:r>
+      <w:r>
+        <w:t>INTRODUCTION</w:t>
+      </w:r>
+    </w:p>
+    <w:p>
+      <w:pPr>
+        <w:pStyle w:val="ListParagraph"/>
+        <w:numPr>
+          <w:ilvl w:val="1"/>
+          <w:numId w:val="17"/>
+        </w:numPr>
+        <w:ind w:left="284" w:firstLine="316"/>
+        <w:jc w:val="both"/>
+        <w:rPr>
+          <w:bCs/>
+        </w:rPr>
+      </w:pPr>
+      <w:r>
+        <w:tab/>
+      </w:r>
+      <w:r>
+        <w:tab/>
+      </w:r>
+      <w:r>
+        <w:rPr>
+          <w:bCs/>
+        </w:rPr>
+        <w:t>SYSTEM BLOCK DIAGRAM</w:t>
+      </w:r>
+    </w:p>
+    <w:p>
+      <w:pPr>
+        <w:jc w:val="both"/>
+      </w:pPr>
+      <w:r>
+        <w:rPr>
+          <w:iCs/>
+        </w:rPr>
+        <w:t xml:space="preserve">         </w:t>
+      </w:r>
+      <w:r>
+        <w:rPr>
+          <w:iCs/>
         </w:rPr>
         <w:t xml:space="preserve"> </w:t>
       </w:r>
       <w:r>
-        <w:rPr>
-          <w:i/>
-        </w:rPr>
-        <w:tab/>
-      </w:r>
-      <w:r>
-        <w:rPr>
-          <w:i/>
-        </w:rPr>
-        <w:tab/>
-      </w:r>
-      <w:r>
-        <w:rPr>
-          <w:i/>
-        </w:rPr>
-        <w:tab/>
-      </w:r>
-    </w:p>
-    <w:p>
-      <w:pPr>
-        <w:jc w:val="both"/>
-      </w:pPr>
-      <w:r>
-        <w:rPr>
-          <w:iCs/>
-        </w:rPr>
-        <w:t xml:space="preserve">         </w:t>
-      </w:r>
-      <w:r>
-        <w:rPr>
-          <w:iCs/>
-        </w:rPr>
-        <w:t xml:space="preserve"> </w:t>
-      </w:r>
-      <w:r>
-        <w:t>3.4</w:t>
+        <w:t>3.3</w:t>
       </w:r>
       <w:r>
         <w:tab/>
@@ -2458,7 +2297,6 @@
         </w:numPr>
         <w:jc w:val="both"/>
         <w:rPr>
-          <w:i/>
           <w:iCs/>
         </w:rPr>
       </w:pPr>
@@ -2474,14 +2312,87 @@
           <w:b/>
           <w:bCs/>
         </w:rPr>
+        <w:t>SYSTEM REQUIREMENTS</w:t>
+      </w:r>
+    </w:p>
+    <w:p>
+      <w:pPr>
+        <w:numPr>
+          <w:ilvl w:val="2"/>
+          <w:numId w:val="3"/>
+        </w:numPr>
+        <w:ind w:left="360" w:hanging="360"/>
+        <w:jc w:val="both"/>
+        <w:rPr>
+          <w:iCs/>
+        </w:rPr>
+      </w:pPr>
+      <w:r>
+        <w:rPr>
+          <w:b/>
+          <w:bCs/>
+        </w:rPr>
+        <w:t xml:space="preserve">   </w:t>
+      </w:r>
+      <w:r>
+        <w:rPr>
+          <w:bCs/>
+        </w:rPr>
+        <w:t>4.1                                  HARDWARE SPECIFICATIONS</w:t>
+      </w:r>
+    </w:p>
+    <w:p>
+      <w:pPr>
+        <w:numPr>
+          <w:ilvl w:val="2"/>
+          <w:numId w:val="3"/>
+        </w:numPr>
+        <w:ind w:left="360" w:hanging="360"/>
+        <w:jc w:val="both"/>
+        <w:rPr>
+          <w:iCs/>
+        </w:rPr>
+      </w:pPr>
+      <w:r>
+        <w:rPr>
+          <w:bCs/>
+        </w:rPr>
+        <w:t xml:space="preserve">   4.2                                  SOFTWARE SPECIFICATIONS</w:t>
+      </w:r>
+    </w:p>
+    <w:p>
+      <w:pPr>
+        <w:ind w:left="360"/>
+        <w:jc w:val="both"/>
+        <w:rPr>
+          <w:iCs/>
+        </w:rPr>
+      </w:pPr>
+    </w:p>
+    <w:p>
+      <w:pPr>
+        <w:numPr>
+          <w:ilvl w:val="0"/>
+          <w:numId w:val="3"/>
+        </w:numPr>
+        <w:jc w:val="both"/>
+        <w:rPr>
+          <w:iCs/>
+        </w:rPr>
+      </w:pPr>
+      <w:r>
+        <w:rPr>
+          <w:b/>
+          <w:bCs/>
+        </w:rPr>
+        <w:t xml:space="preserve">                                          </w:t>
+      </w:r>
+      <w:r>
+        <w:rPr>
+          <w:b/>
+          <w:bCs/>
+        </w:rPr>
         <w:t>IMPLEMENTATION</w:t>
-      </w:r>
-      <w:r>
-        <w:rPr>
-          <w:b/>
-          <w:bCs/>
-        </w:rPr>
-        <w:t xml:space="preserve"> </w:t>
       </w:r>
     </w:p>
     <w:p>
@@ -2492,17 +2403,11 @@
         </w:numPr>
         <w:jc w:val="both"/>
       </w:pPr>
-    </w:p>
-    <w:p>
-      <w:pPr>
-        <w:numPr>
-          <w:ilvl w:val="8"/>
-          <w:numId w:val="3"/>
-        </w:numPr>
-        <w:jc w:val="both"/>
-      </w:pPr>
-      <w:r>
-        <w:t xml:space="preserve">         4.1                                  </w:t>
+      <w:r>
+        <w:t xml:space="preserve">         5</w:t>
+      </w:r>
+      <w:r>
+        <w:t xml:space="preserve">.1                                  </w:t>
       </w:r>
       <w:r>
         <w:t>INTRODUCTION</w:t>
@@ -2536,16 +2441,22 @@
       <w:pPr>
         <w:jc w:val="both"/>
         <w:rPr>
-          <w:i/>
-          <w:iCs/>
-        </w:rPr>
-      </w:pPr>
-      <w:r>
-        <w:rPr>
-          <w:b/>
-          <w:bCs/>
-        </w:rPr>
-        <w:t>5.</w:t>
+          <w:iCs/>
+        </w:rPr>
+      </w:pPr>
+      <w:r>
+        <w:rPr>
+          <w:b/>
+          <w:bCs/>
+        </w:rPr>
+        <w:t>6</w:t>
+      </w:r>
+      <w:r>
+        <w:rPr>
+          <w:b/>
+          <w:bCs/>
+        </w:rPr>
+        <w:t>.</w:t>
       </w:r>
       <w:r>
         <w:tab/>
@@ -2569,42 +2480,64 @@
     </w:p>
     <w:p>
       <w:pPr>
+        <w:pStyle w:val="ListParagraph"/>
         <w:numPr>
           <w:ilvl w:val="1"/>
-          <w:numId w:val="4"/>
+          <w:numId w:val="18"/>
         </w:numPr>
         <w:jc w:val="both"/>
       </w:pPr>
       <w:r>
+        <w:t xml:space="preserve">                                 </w:t>
+      </w:r>
+      <w:r>
         <w:t>INTRODUCTION</w:t>
       </w:r>
     </w:p>
     <w:p>
       <w:pPr>
+        <w:pStyle w:val="ListParagraph"/>
         <w:numPr>
           <w:ilvl w:val="1"/>
-          <w:numId w:val="4"/>
+          <w:numId w:val="18"/>
         </w:numPr>
         <w:jc w:val="both"/>
       </w:pPr>
       <w:r>
+        <w:t xml:space="preserve">                                 </w:t>
+      </w:r>
+      <w:r>
         <w:t>-------------------</w:t>
       </w:r>
     </w:p>
     <w:p>
       <w:pPr>
+        <w:pStyle w:val="ListParagraph"/>
         <w:numPr>
           <w:ilvl w:val="2"/>
-          <w:numId w:val="6"/>
+          <w:numId w:val="18"/>
         </w:numPr>
         <w:jc w:val="both"/>
       </w:pPr>
       <w:r>
+        <w:t xml:space="preserve">              </w:t>
+      </w:r>
+      <w:r>
         <w:tab/>
       </w:r>
       <w:r>
         <w:t>------------------</w:t>
       </w:r>
+    </w:p>
+    <w:p>
+      <w:pPr>
+        <w:jc w:val="both"/>
+      </w:pPr>
+    </w:p>
+    <w:p>
+      <w:pPr>
+        <w:jc w:val="both"/>
+      </w:pPr>
     </w:p>
     <w:p>
       <w:pPr>
@@ -2644,7 +2577,6 @@
       <w:pPr>
         <w:jc w:val="both"/>
         <w:rPr>
-          <w:i/>
           <w:iCs/>
         </w:rPr>
       </w:pPr>
@@ -2683,7 +2615,6 @@
       </w:r>
       <w:r>
         <w:rPr>
-          <w:i/>
           <w:iCs/>
         </w:rPr>
         <w:t xml:space="preserve"> </w:t>
@@ -2752,7 +2683,14 @@
           <w:b/>
           <w:bCs/>
         </w:rPr>
-        <w:t xml:space="preserve">7. </w:t>
+        <w:t>8</w:t>
+      </w:r>
+      <w:r>
+        <w:rPr>
+          <w:b/>
+          <w:bCs/>
+        </w:rPr>
+        <w:t xml:space="preserve">. </w:t>
       </w:r>
       <w:r>
         <w:rPr>
@@ -2802,7 +2740,7 @@
           <w:b/>
           <w:bCs/>
         </w:rPr>
-        <w:t>8</w:t>
+        <w:t>9</w:t>
       </w:r>
       <w:r>
         <w:rPr>
@@ -2862,16 +2800,15 @@
       <w:pPr>
         <w:jc w:val="both"/>
         <w:rPr>
-          <w:i/>
-          <w:iCs/>
-        </w:rPr>
-      </w:pPr>
-      <w:r>
-        <w:rPr>
-          <w:b/>
-          <w:bCs/>
-        </w:rPr>
-        <w:t>9</w:t>
+          <w:iCs/>
+        </w:rPr>
+      </w:pPr>
+      <w:r>
+        <w:rPr>
+          <w:b/>
+          <w:bCs/>
+        </w:rPr>
+        <w:t>10</w:t>
       </w:r>
       <w:r>
         <w:rPr>
@@ -2914,49 +2851,111 @@
       </w:pPr>
       <w:r>
         <w:rPr>
-          <w:i/>
-          <w:iCs/>
-        </w:rPr>
-        <w:tab/>
-      </w:r>
-      <w:r>
-        <w:rPr>
-          <w:i/>
-          <w:iCs/>
-        </w:rPr>
-        <w:tab/>
-      </w:r>
-      <w:r>
-        <w:rPr>
-          <w:i/>
-          <w:iCs/>
-        </w:rPr>
-        <w:tab/>
-      </w:r>
-      <w:r>
-        <w:rPr>
-          <w:i/>
-          <w:iCs/>
-        </w:rPr>
-        <w:tab/>
-      </w:r>
-    </w:p>
-    <w:p>
-      <w:pPr>
-        <w:jc w:val="both"/>
-        <w:rPr>
-          <w:b/>
-          <w:bCs/>
-          <w:i/>
-          <w:iCs/>
-        </w:rPr>
-      </w:pPr>
-      <w:r>
-        <w:rPr>
-          <w:b/>
-          <w:bCs/>
-        </w:rPr>
-        <w:t>10</w:t>
+          <w:iCs/>
+        </w:rPr>
+        <w:tab/>
+      </w:r>
+      <w:r>
+        <w:rPr>
+          <w:iCs/>
+        </w:rPr>
+        <w:tab/>
+      </w:r>
+      <w:r>
+        <w:rPr>
+          <w:iCs/>
+        </w:rPr>
+        <w:tab/>
+      </w:r>
+      <w:r>
+        <w:rPr>
+          <w:iCs/>
+        </w:rPr>
+        <w:tab/>
+      </w:r>
+    </w:p>
+    <w:p>
+      <w:pPr>
+        <w:jc w:val="both"/>
+        <w:rPr>
+          <w:b/>
+          <w:bCs/>
+          <w:iCs/>
+        </w:rPr>
+      </w:pPr>
+      <w:r>
+        <w:rPr>
+          <w:b/>
+          <w:bCs/>
+        </w:rPr>
+        <w:t>11.</w:t>
+      </w:r>
+      <w:r>
+        <w:rPr>
+          <w:b/>
+          <w:bCs/>
+        </w:rPr>
+        <w:tab/>
+      </w:r>
+      <w:r>
+        <w:rPr>
+          <w:b/>
+          <w:bCs/>
+        </w:rPr>
+        <w:tab/>
+      </w:r>
+      <w:r>
+        <w:rPr>
+          <w:b/>
+          <w:bCs/>
+        </w:rPr>
+        <w:tab/>
+      </w:r>
+      <w:r>
+        <w:rPr>
+          <w:b/>
+          <w:bCs/>
+        </w:rPr>
+        <w:tab/>
+      </w:r>
+      <w:r>
+        <w:rPr>
+          <w:b/>
+          <w:bCs/>
+        </w:rPr>
+        <w:t xml:space="preserve">APPENDIX </w:t>
+      </w:r>
+      <w:r>
+        <w:rPr>
+          <w:b/>
+          <w:bCs/>
+        </w:rPr>
+        <w:t xml:space="preserve">A      </w:t>
+      </w:r>
+    </w:p>
+    <w:p>
+      <w:pPr>
+        <w:jc w:val="both"/>
+        <w:rPr>
+          <w:iCs/>
+        </w:rPr>
+      </w:pPr>
+    </w:p>
+    <w:p>
+      <w:pPr>
+        <w:jc w:val="both"/>
+        <w:rPr>
+          <w:b/>
+          <w:bCs/>
+          <w:iCs/>
+        </w:rPr>
+      </w:pPr>
+      <w:r>
+        <w:rPr>
+          <w:b/>
+          <w:bCs/>
+        </w:rPr>
+        <w:t>12</w:t>
       </w:r>
       <w:r>
         <w:rPr>
@@ -2967,104 +2966,24 @@
       </w:r>
       <w:r>
         <w:rPr>
-          <w:b/>
-          <w:bCs/>
-        </w:rPr>
-        <w:tab/>
-      </w:r>
-      <w:r>
-        <w:rPr>
-          <w:b/>
-          <w:bCs/>
-        </w:rPr>
-        <w:tab/>
-      </w:r>
-      <w:r>
-        <w:rPr>
-          <w:b/>
-          <w:bCs/>
-        </w:rPr>
-        <w:tab/>
-      </w:r>
-      <w:r>
-        <w:rPr>
-          <w:b/>
-          <w:bCs/>
-        </w:rPr>
-        <w:tab/>
-      </w:r>
-      <w:r>
-        <w:rPr>
-          <w:b/>
-          <w:bCs/>
-        </w:rPr>
-        <w:t xml:space="preserve">APPENDIX </w:t>
-      </w:r>
-      <w:r>
-        <w:rPr>
-          <w:b/>
-          <w:bCs/>
-        </w:rPr>
-        <w:t xml:space="preserve">A      </w:t>
-      </w:r>
-    </w:p>
-    <w:p>
-      <w:pPr>
-        <w:jc w:val="both"/>
-        <w:rPr>
-          <w:i/>
-          <w:iCs/>
-        </w:rPr>
-      </w:pPr>
-    </w:p>
-    <w:p>
-      <w:pPr>
-        <w:jc w:val="both"/>
-        <w:rPr>
-          <w:b/>
-          <w:bCs/>
-          <w:i/>
-          <w:iCs/>
-        </w:rPr>
-      </w:pPr>
-      <w:r>
-        <w:rPr>
-          <w:b/>
-          <w:bCs/>
-        </w:rPr>
-        <w:t>11</w:t>
-      </w:r>
-      <w:r>
-        <w:rPr>
-          <w:b/>
-          <w:bCs/>
-        </w:rPr>
-        <w:t>.</w:t>
-      </w:r>
-      <w:r>
-        <w:rPr>
-          <w:i/>
-          <w:iCs/>
-        </w:rPr>
-        <w:tab/>
-      </w:r>
-      <w:r>
-        <w:rPr>
-          <w:i/>
-          <w:iCs/>
-        </w:rPr>
-        <w:tab/>
-      </w:r>
-      <w:r>
-        <w:rPr>
-          <w:i/>
-          <w:iCs/>
-        </w:rPr>
-        <w:tab/>
-      </w:r>
-      <w:r>
-        <w:rPr>
-          <w:i/>
+          <w:iCs/>
+        </w:rPr>
+        <w:tab/>
+      </w:r>
+      <w:r>
+        <w:rPr>
+          <w:iCs/>
+        </w:rPr>
+        <w:tab/>
+      </w:r>
+      <w:r>
+        <w:rPr>
+          <w:iCs/>
+        </w:rPr>
+        <w:tab/>
+      </w:r>
+      <w:r>
+        <w:rPr>
           <w:iCs/>
         </w:rPr>
         <w:tab/>
@@ -3232,6 +3151,7 @@
         <w:tabs>
           <w:tab w:val="left" w:pos="4120"/>
         </w:tabs>
+        <w:spacing w:line="276" w:lineRule="auto"/>
         <w:ind w:left="360"/>
         <w:jc w:val="both"/>
         <w:rPr>
@@ -3249,45 +3169,33 @@
         <w:rPr>
           <w:bCs/>
         </w:rPr>
+        <w:t xml:space="preserve"> The idea of remote metering was born in the 1960s. Initially, remote pulse transmission was used, but this has gradually been replaced by using various protocols and communication media.</w:t>
+      </w:r>
+      <w:r>
+        <w:rPr>
+          <w:bCs/>
+        </w:rPr>
         <w:t xml:space="preserve"> </w:t>
       </w:r>
       <w:r>
         <w:rPr>
           <w:bCs/>
-        </w:rPr>
-        <w:t>The idea of remote metering was born in the 1960s. Initially, remote pulse transmission was used, but this has gradually been replaced by using various protocols and communication media.</w:t>
-      </w:r>
-      <w:r>
-        <w:rPr>
-          <w:bCs/>
+          <w:lang w:val="en-IN"/>
+        </w:rPr>
+        <w:t>Today’s energy meters are data loggers.</w:t>
+      </w:r>
+      <w:r>
+        <w:rPr>
+          <w:bCs/>
+          <w:lang w:val="en-IN"/>
         </w:rPr>
         <w:t xml:space="preserve"> </w:t>
       </w:r>
       <w:r>
         <w:rPr>
           <w:bCs/>
-          <w:lang w:val="en-IN"/>
-        </w:rPr>
-        <w:t>Today’s energy meters are data loggers.</w:t>
-      </w:r>
-      <w:r>
-        <w:rPr>
-          <w:bCs/>
-          <w:lang w:val="en-IN"/>
-        </w:rPr>
-        <w:t xml:space="preserve"> </w:t>
-      </w:r>
-      <w:r>
-        <w:rPr>
-          <w:bCs/>
-        </w:rPr>
-        <w:t>Now-a-days,</w:t>
-      </w:r>
-      <w:r>
-        <w:rPr>
-          <w:bCs/>
-        </w:rPr>
-        <w:t xml:space="preserve"> meters with complex functionality are based on the latest electronic technology, using digital signal processing, with most functions being implemented in firmware.</w:t>
+        </w:rPr>
+        <w:t>Now-a-days, meters with complex functionality are based on the latest electronic technology, using digital signal processing, with most functions being implemented in firmware.</w:t>
       </w:r>
       <w:r>
         <w:rPr>
@@ -3316,6 +3224,7 @@
         <w:tabs>
           <w:tab w:val="left" w:pos="4120"/>
         </w:tabs>
+        <w:spacing w:line="276" w:lineRule="auto"/>
         <w:ind w:left="360"/>
         <w:jc w:val="center"/>
         <w:rPr>
@@ -3329,6 +3238,7 @@
         <w:tabs>
           <w:tab w:val="left" w:pos="4120"/>
         </w:tabs>
+        <w:spacing w:line="276" w:lineRule="auto"/>
         <w:ind w:left="360"/>
         <w:jc w:val="center"/>
         <w:rPr>
@@ -3347,6 +3257,7 @@
         <w:tabs>
           <w:tab w:val="left" w:pos="4120"/>
         </w:tabs>
+        <w:spacing w:line="276" w:lineRule="auto"/>
         <w:jc w:val="both"/>
         <w:rPr>
           <w:b/>
@@ -3368,6 +3279,7 @@
         <w:tabs>
           <w:tab w:val="left" w:pos="4120"/>
         </w:tabs>
+        <w:spacing w:line="276" w:lineRule="auto"/>
         <w:jc w:val="center"/>
         <w:rPr>
           <w:b/>
@@ -3381,6 +3293,7 @@
         <w:tabs>
           <w:tab w:val="left" w:pos="4120"/>
         </w:tabs>
+        <w:spacing w:line="276" w:lineRule="auto"/>
         <w:ind w:left="360"/>
         <w:jc w:val="both"/>
         <w:rPr>
@@ -3389,7 +3302,7 @@
         </w:rPr>
       </w:pPr>
       <w:r>
-        <w:t xml:space="preserve">One of the major components of operational cost in an electrical utility system is the cost of acquiring data on consumption of the thousands of consumers, spread over a large geographical area, connected to the system. Typically, acquiring data on energy consumption is accomplished by making a meter reader visit the premises of each and every consumer and record data manually. Time and again loss of revenue to the utility occurs because of human errors in acquiring data on the consumption of individual consumers. Automating the entire process of acquiring data and billing will reduce the cost by eliminating human intervention in meter reading. The task of collecting data on electricity consumption without human intervention is popularly known as automatic meter reading (AMR). To facilitate automatic data collection, the metering systems should be networked. Networking of meters through dedicated wires, power line communication and wireless channels are being explored. </w:t>
+        <w:t xml:space="preserve">One of the major components of operational cost in an electrical utility system is the cost of acquiring data on consumption of the thousands of consumers, spread over a large geographical area, connected to the system. Typically, acquiring data on energy consumption is accomplished by making a meter reader visit the premises of each and every consumer and record data manually. Time and again loss of revenue to the utility occurs because of human errors in acquiring data on the consumption of individual consumers. Automating the entire process of acquiring data and billing will reduce the cost by eliminating human intervention in meter reading. The task of collecting data on electricity consumption without human intervention is popularly known as automatic meter reading (AMR). To facilitate automatic data collection, the metering systems should be networked. </w:t>
       </w:r>
       <w:r>
         <w:rPr>
@@ -3469,48 +3382,6 @@
         <w:tabs>
           <w:tab w:val="left" w:pos="4120"/>
         </w:tabs>
-        <w:ind w:left="360"/>
-        <w:jc w:val="both"/>
-        <w:rPr>
-          <w:rFonts w:ascii="Arial" w:hAnsi="Arial" w:cs="Arial"/>
-          <w:color w:val="222222"/>
-          <w:shd w:val="clear" w:color="auto" w:fill="FFFFFF"/>
-        </w:rPr>
-      </w:pPr>
-    </w:p>
-    <w:p>
-      <w:pPr>
-        <w:tabs>
-          <w:tab w:val="left" w:pos="4120"/>
-        </w:tabs>
-        <w:ind w:left="360"/>
-        <w:jc w:val="both"/>
-        <w:rPr>
-          <w:rFonts w:ascii="Arial" w:hAnsi="Arial" w:cs="Arial"/>
-          <w:color w:val="222222"/>
-          <w:shd w:val="clear" w:color="auto" w:fill="FFFFFF"/>
-        </w:rPr>
-      </w:pPr>
-    </w:p>
-    <w:p>
-      <w:pPr>
-        <w:tabs>
-          <w:tab w:val="left" w:pos="4120"/>
-        </w:tabs>
-        <w:ind w:left="360"/>
-        <w:jc w:val="both"/>
-        <w:rPr>
-          <w:b/>
-          <w:bCs/>
-          <w:lang w:val="en-IN"/>
-        </w:rPr>
-      </w:pPr>
-    </w:p>
-    <w:p>
-      <w:pPr>
-        <w:tabs>
-          <w:tab w:val="left" w:pos="4120"/>
-        </w:tabs>
         <w:jc w:val="both"/>
         <w:rPr>
           <w:b/>
@@ -3536,7 +3407,6 @@
           <w:noProof/>
           <w:lang w:val="en-IN" w:eastAsia="en-IN"/>
         </w:rPr>
-        <w:lastRenderedPageBreak/>
         <w:pict w14:anchorId="435F33F5">
           <v:roundrect id="_x0000_s1057" style="position:absolute;left:0;text-align:left;margin-left:-12.9pt;margin-top:1.05pt;width:548.2pt;height:676.8pt;z-index:251663360" arcsize="1590f" filled="f" strokeweight="2.25pt"/>
         </w:pict>
@@ -3657,19 +3527,7 @@
         <w:rPr>
           <w:bCs/>
         </w:rPr>
-        <w:t xml:space="preserve">To Implement optical port data communication on any microcontroller </w:t>
-      </w:r>
-      <w:r>
-        <w:rPr>
-          <w:bCs/>
-        </w:rPr>
-        <w:t xml:space="preserve">as per IS 15959 which serves on </w:t>
-      </w:r>
-      <w:r>
-        <w:rPr>
-          <w:bCs/>
-        </w:rPr>
-        <w:t xml:space="preserve">DLMS COSEM protocol. </w:t>
+        <w:t xml:space="preserve">To Implement optical port data communication on any microcontroller as per IS 15959 which serves on DLMS COSEM protocol. </w:t>
       </w:r>
     </w:p>
     <w:p>
@@ -3730,6 +3588,7 @@
         <w:tabs>
           <w:tab w:val="left" w:pos="4120"/>
         </w:tabs>
+        <w:spacing w:line="360" w:lineRule="auto"/>
         <w:jc w:val="both"/>
         <w:rPr>
           <w:bCs/>
@@ -3752,6 +3611,7 @@
         <w:tabs>
           <w:tab w:val="left" w:pos="4120"/>
         </w:tabs>
+        <w:spacing w:line="360" w:lineRule="auto"/>
         <w:jc w:val="both"/>
         <w:rPr>
           <w:bCs/>
@@ -3774,6 +3634,7 @@
         <w:tabs>
           <w:tab w:val="left" w:pos="4120"/>
         </w:tabs>
+        <w:spacing w:line="360" w:lineRule="auto"/>
         <w:jc w:val="both"/>
         <w:rPr>
           <w:bCs/>
@@ -3796,6 +3657,7 @@
         <w:tabs>
           <w:tab w:val="left" w:pos="4120"/>
         </w:tabs>
+        <w:spacing w:line="360" w:lineRule="auto"/>
         <w:jc w:val="both"/>
         <w:rPr>
           <w:bCs/>
@@ -3818,6 +3680,7 @@
         <w:tabs>
           <w:tab w:val="left" w:pos="4120"/>
         </w:tabs>
+        <w:spacing w:line="360" w:lineRule="auto"/>
         <w:jc w:val="both"/>
         <w:rPr>
           <w:bCs/>
@@ -3846,41 +3709,12 @@
         <w:tabs>
           <w:tab w:val="left" w:pos="4120"/>
         </w:tabs>
-        <w:jc w:val="both"/>
-        <w:rPr>
-          <w:bCs/>
-        </w:rPr>
-      </w:pPr>
-    </w:p>
-    <w:p>
-      <w:pPr>
-        <w:pStyle w:val="ListParagraph"/>
-        <w:numPr>
-          <w:ilvl w:val="1"/>
-          <w:numId w:val="8"/>
-        </w:numPr>
-        <w:tabs>
-          <w:tab w:val="left" w:pos="4120"/>
-        </w:tabs>
-        <w:jc w:val="both"/>
-        <w:rPr>
-          <w:bCs/>
-        </w:rPr>
-      </w:pPr>
-      <w:r>
-        <w:rPr>
-          <w:b/>
-          <w:bCs/>
-          <w:lang w:val="en-IN"/>
-        </w:rPr>
-        <w:t>ORGANISATION OF PROJECT REPORT</w:t>
-      </w:r>
-      <w:r>
-        <w:rPr>
-          <w:bCs/>
-        </w:rPr>
-        <w:t xml:space="preserve"> </w:t>
-      </w:r>
+        <w:ind w:left="284"/>
+        <w:jc w:val="both"/>
+        <w:rPr>
+          <w:bCs/>
+        </w:rPr>
+      </w:pPr>
     </w:p>
     <w:p>
       <w:pPr>
@@ -3982,9 +3816,7 @@
         </w:tabs>
         <w:jc w:val="both"/>
         <w:rPr>
-          <w:b/>
-          <w:bCs/>
-          <w:sz w:val="28"/>
+          <w:bCs/>
         </w:rPr>
       </w:pPr>
     </w:p>
@@ -3993,17 +3825,6 @@
         <w:tabs>
           <w:tab w:val="left" w:pos="4120"/>
         </w:tabs>
-        <w:jc w:val="both"/>
-        <w:rPr>
-          <w:bCs/>
-        </w:rPr>
-      </w:pPr>
-    </w:p>
-    <w:p>
-      <w:pPr>
-        <w:tabs>
-          <w:tab w:val="left" w:pos="4120"/>
-        </w:tabs>
         <w:ind w:left="709" w:hanging="425"/>
         <w:jc w:val="both"/>
         <w:rPr>
@@ -4017,7 +3838,15 @@
           <w:b/>
           <w:bCs/>
         </w:rPr>
-        <w:t xml:space="preserve">[1] </w:t>
+        <w:t>[1</w:t>
+      </w:r>
+      <w:proofErr w:type="gramStart"/>
+      <w:r>
+        <w:rPr>
+          <w:b/>
+          <w:bCs/>
+        </w:rPr>
+        <w:t xml:space="preserve">] </w:t>
       </w:r>
       <w:r>
         <w:rPr>
@@ -4031,7 +3860,15 @@
           <w:b/>
           <w:bCs/>
         </w:rPr>
-        <w:t xml:space="preserve">F. </w:t>
+        <w:t>F.</w:t>
+      </w:r>
+      <w:proofErr w:type="gramEnd"/>
+      <w:r>
+        <w:rPr>
+          <w:b/>
+          <w:bCs/>
+        </w:rPr>
+        <w:t xml:space="preserve"> </w:t>
       </w:r>
       <w:proofErr w:type="spellStart"/>
       <w:r>
@@ -4213,7 +4050,15 @@
           <w:b/>
           <w:bCs/>
         </w:rPr>
-        <w:t xml:space="preserve">[2] </w:t>
+        <w:t>[2</w:t>
+      </w:r>
+      <w:proofErr w:type="gramStart"/>
+      <w:r>
+        <w:rPr>
+          <w:b/>
+          <w:bCs/>
+        </w:rPr>
+        <w:t xml:space="preserve">] </w:t>
       </w:r>
       <w:r>
         <w:rPr>
@@ -4227,7 +4072,15 @@
           <w:b/>
           <w:bCs/>
         </w:rPr>
-        <w:t xml:space="preserve">Hiren R. </w:t>
+        <w:t>Hiren</w:t>
+      </w:r>
+      <w:proofErr w:type="gramEnd"/>
+      <w:r>
+        <w:rPr>
+          <w:b/>
+          <w:bCs/>
+        </w:rPr>
+        <w:t xml:space="preserve"> R. </w:t>
       </w:r>
       <w:proofErr w:type="spellStart"/>
       <w:r>
@@ -4267,18 +4120,9 @@
           <w:b/>
           <w:bCs/>
         </w:rPr>
-        <w:t>Pandya</w:t>
-      </w:r>
-      <w:proofErr w:type="gramStart"/>
-      <w:r>
-        <w:rPr>
-          <w:b/>
-          <w:bCs/>
-        </w:rPr>
-        <w:t>,”Energy</w:t>
+        <w:t>Pandya,”Energy</w:t>
       </w:r>
       <w:proofErr w:type="spellEnd"/>
-      <w:proofErr w:type="gramEnd"/>
       <w:r>
         <w:rPr>
           <w:b/>
@@ -4330,13 +4174,7 @@
         <w:rPr>
           <w:bCs/>
         </w:rPr>
-        <w:t>The most effective technology of MSP430G microcontroller and CC2500 RF transcei</w:t>
-      </w:r>
-      <w:r>
-        <w:rPr>
-          <w:bCs/>
-        </w:rPr>
-        <w:t>ver save the power very much.</w:t>
+        <w:t>The most effective technology of MSP430G microcontroller and CC2500 RF transceiver save the power very much.</w:t>
       </w:r>
     </w:p>
     <w:p>
@@ -4359,13 +4197,7 @@
         <w:rPr>
           <w:bCs/>
         </w:rPr>
-        <w:t xml:space="preserve">The message collection of the meter readings at the utility office is done with the use of one SIM300 based GSM module same used in the center node and </w:t>
-      </w:r>
-      <w:r>
-        <w:rPr>
-          <w:bCs/>
-        </w:rPr>
-        <w:t xml:space="preserve">data collector software </w:t>
+        <w:t xml:space="preserve">The message collection of the meter readings at the utility office is done with the use of one SIM300 based GSM module same used in the center node and data collector software </w:t>
       </w:r>
       <w:proofErr w:type="spellStart"/>
       <w:r>
@@ -4413,7 +4245,16 @@
           <w:bCs/>
           <w:lang w:val="en-IN"/>
         </w:rPr>
-        <w:t xml:space="preserve">[3]  </w:t>
+        <w:t>[3</w:t>
+      </w:r>
+      <w:proofErr w:type="gramStart"/>
+      <w:r>
+        <w:rPr>
+          <w:b/>
+          <w:bCs/>
+          <w:lang w:val="en-IN"/>
+        </w:rPr>
+        <w:t xml:space="preserve">]  </w:t>
       </w:r>
       <w:proofErr w:type="spellStart"/>
       <w:r>
@@ -4425,6 +4266,7 @@
         <w:t>Subrata</w:t>
       </w:r>
       <w:proofErr w:type="spellEnd"/>
+      <w:proofErr w:type="gramEnd"/>
       <w:r>
         <w:rPr>
           <w:b/>
@@ -4610,13 +4452,7 @@
         <w:rPr>
           <w:bCs/>
         </w:rPr>
-        <w:t>Radio frequency used in this PC based power monitoring system can take many forms. The more common ones are handheld, mobile, s</w:t>
-      </w:r>
-      <w:r>
-        <w:rPr>
-          <w:bCs/>
-        </w:rPr>
-        <w:t>atellite and fixed network solutions. </w:t>
+        <w:t>Radio frequency used in this PC based power monitoring system can take many forms. The more common ones are handheld, mobile, satellite and fixed network solutions. </w:t>
       </w:r>
     </w:p>
     <w:p>
@@ -4641,14 +4477,12 @@
         </w:rPr>
         <w:t xml:space="preserve">The software is written in C-sharp </w:t>
       </w:r>
-      <w:proofErr w:type="gramStart"/>
-      <w:r>
-        <w:rPr>
-          <w:bCs/>
-        </w:rPr>
-        <w:t>because  C#</w:t>
-      </w:r>
-      <w:proofErr w:type="gramEnd"/>
+      <w:r>
+        <w:rPr>
+          <w:bCs/>
+        </w:rPr>
+        <w:t>because C#</w:t>
+      </w:r>
       <w:r>
         <w:rPr>
           <w:bCs/>
@@ -4745,15 +4579,13 @@
         <w:t>Marši</w:t>
       </w:r>
       <w:proofErr w:type="spellEnd"/>
-      <w:proofErr w:type="gramStart"/>
-      <w:r>
-        <w:rPr>
-          <w:b/>
-          <w:bCs/>
-        </w:rPr>
-        <w:t>, ”Implementing</w:t>
-      </w:r>
-      <w:proofErr w:type="gramEnd"/>
+      <w:r>
+        <w:rPr>
+          <w:b/>
+          <w:bCs/>
+        </w:rPr>
+        <w:t>,” Implementing</w:t>
+      </w:r>
       <w:r>
         <w:rPr>
           <w:b/>
@@ -4865,6 +4697,81 @@
         </w:rPr>
         <w:br/>
       </w:r>
+    </w:p>
+    <w:p>
+      <w:pPr>
+        <w:rPr>
+          <w:bCs/>
+          <w:lang w:val="en-IN"/>
+        </w:rPr>
+      </w:pPr>
+      <w:r>
+        <w:rPr>
+          <w:bCs/>
+          <w:lang w:val="en-IN"/>
+        </w:rPr>
+        <w:br w:type="page"/>
+      </w:r>
+    </w:p>
+    <w:p>
+      <w:pPr>
+        <w:tabs>
+          <w:tab w:val="left" w:pos="4120"/>
+        </w:tabs>
+        <w:jc w:val="both"/>
+        <w:rPr>
+          <w:bCs/>
+          <w:lang w:val="en-IN"/>
+        </w:rPr>
+      </w:pPr>
+      <w:r>
+        <w:rPr>
+          <w:bCs/>
+          <w:noProof/>
+          <w:lang w:val="en-IN" w:eastAsia="en-IN"/>
+        </w:rPr>
+        <w:lastRenderedPageBreak/>
+        <w:pict w14:anchorId="435F33F5">
+          <v:roundrect id="_x0000_s1064" style="position:absolute;left:0;text-align:left;margin-left:-9.65pt;margin-top:-8.35pt;width:549.95pt;height:686pt;z-index:251670528" arcsize="1590f" filled="f" strokeweight="2.25pt"/>
+        </w:pict>
+      </w:r>
+    </w:p>
+    <w:p>
+      <w:pPr>
+        <w:ind w:left="284"/>
+        <w:rPr>
+          <w:bCs/>
+          <w:lang w:val="en-IN"/>
+        </w:rPr>
+      </w:pPr>
+      <w:r>
+        <w:rPr>
+          <w:bCs/>
+          <w:lang w:val="en-IN"/>
+        </w:rPr>
+        <w:t xml:space="preserve">[5] </w:t>
+      </w:r>
+      <w:bookmarkStart w:id="1" w:name="_GoBack"/>
+      <w:bookmarkEnd w:id="1"/>
+      <w:r>
+        <w:rPr>
+          <w:bCs/>
+          <w:lang w:val="en-IN"/>
+        </w:rPr>
+        <w:br w:type="page"/>
+      </w:r>
+    </w:p>
+    <w:p>
+      <w:pPr>
+        <w:tabs>
+          <w:tab w:val="left" w:pos="4120"/>
+        </w:tabs>
+        <w:jc w:val="both"/>
+        <w:rPr>
+          <w:bCs/>
+          <w:lang w:val="en-IN"/>
+        </w:rPr>
+      </w:pPr>
     </w:p>
     <w:p>
       <w:pPr>
@@ -4956,38 +4863,32 @@
           <w:b/>
           <w:bCs/>
         </w:rPr>
-        <w:t>SYSTEM</w:t>
-      </w:r>
-      <w:r>
-        <w:rPr>
-          <w:b/>
-          <w:bCs/>
-        </w:rPr>
-        <w:t xml:space="preserve"> BLOCK DIAGRAM</w:t>
-      </w:r>
-    </w:p>
-    <w:p>
-      <w:pPr>
-        <w:jc w:val="both"/>
-        <w:rPr>
-          <w:b/>
-          <w:bCs/>
-        </w:rPr>
-      </w:pPr>
-    </w:p>
-    <w:p>
-      <w:pPr>
-        <w:jc w:val="both"/>
-        <w:rPr>
-          <w:b/>
-          <w:bCs/>
-        </w:rPr>
-      </w:pPr>
-      <w:r>
-        <w:rPr>
-          <w:b/>
-          <w:bCs/>
-          <w:lang w:val="en-IN"/>
+        <w:t>SYSTEM BLOCK DIAGRAM</w:t>
+      </w:r>
+    </w:p>
+    <w:p>
+      <w:pPr>
+        <w:jc w:val="both"/>
+        <w:rPr>
+          <w:b/>
+          <w:bCs/>
+        </w:rPr>
+      </w:pPr>
+    </w:p>
+    <w:p>
+      <w:pPr>
+        <w:jc w:val="both"/>
+        <w:rPr>
+          <w:b/>
+          <w:bCs/>
+        </w:rPr>
+      </w:pPr>
+      <w:r>
+        <w:rPr>
+          <w:b/>
+          <w:bCs/>
+          <w:noProof/>
+          <w:lang w:val="en-IN" w:eastAsia="en-IN"/>
         </w:rPr>
         <w:drawing>
           <wp:inline distT="0" distB="0" distL="0" distR="0" wp14:anchorId="685CBBB9" wp14:editId="112ABBA9">
@@ -5048,14 +4949,38 @@
     </w:p>
     <w:p>
       <w:pPr>
-        <w:jc w:val="both"/>
-        <w:rPr>
-          <w:bCs/>
-        </w:rPr>
-      </w:pPr>
-    </w:p>
-    <w:p>
-      <w:pPr>
+        <w:ind w:left="284"/>
+        <w:jc w:val="both"/>
+        <w:rPr>
+          <w:bCs/>
+        </w:rPr>
+      </w:pPr>
+      <w:r>
+        <w:rPr>
+          <w:bCs/>
+        </w:rPr>
+        <w:t>The above block diagram describes the system that we are introducing in this project.</w:t>
+      </w:r>
+    </w:p>
+    <w:p>
+      <w:pPr>
+        <w:ind w:left="284"/>
+        <w:jc w:val="both"/>
+        <w:rPr>
+          <w:bCs/>
+        </w:rPr>
+      </w:pPr>
+      <w:r>
+        <w:rPr>
+          <w:bCs/>
+        </w:rPr>
+        <w:t>This system broadly consists of a meter which acts as a server while the reader device is the client.</w:t>
+      </w:r>
+    </w:p>
+    <w:p>
+      <w:pPr>
+        <w:spacing w:line="360" w:lineRule="auto"/>
+        <w:ind w:left="284"/>
         <w:jc w:val="both"/>
         <w:rPr>
           <w:bCs/>
@@ -5068,6 +4993,7 @@
           <w:ilvl w:val="0"/>
           <w:numId w:val="11"/>
         </w:numPr>
+        <w:spacing w:line="360" w:lineRule="auto"/>
         <w:jc w:val="both"/>
         <w:rPr>
           <w:bCs/>
@@ -5087,6 +5013,7 @@
           <w:ilvl w:val="1"/>
           <w:numId w:val="11"/>
         </w:numPr>
+        <w:spacing w:line="360" w:lineRule="auto"/>
         <w:jc w:val="both"/>
         <w:rPr>
           <w:bCs/>
@@ -5106,6 +5033,7 @@
           <w:ilvl w:val="1"/>
           <w:numId w:val="11"/>
         </w:numPr>
+        <w:spacing w:line="360" w:lineRule="auto"/>
         <w:jc w:val="both"/>
         <w:rPr>
           <w:bCs/>
@@ -5125,6 +5053,7 @@
           <w:ilvl w:val="1"/>
           <w:numId w:val="11"/>
         </w:numPr>
+        <w:spacing w:line="360" w:lineRule="auto"/>
         <w:jc w:val="both"/>
         <w:rPr>
           <w:bCs/>
@@ -5144,6 +5073,7 @@
           <w:ilvl w:val="0"/>
           <w:numId w:val="11"/>
         </w:numPr>
+        <w:spacing w:line="360" w:lineRule="auto"/>
         <w:jc w:val="both"/>
         <w:rPr>
           <w:bCs/>
@@ -5163,6 +5093,7 @@
           <w:ilvl w:val="1"/>
           <w:numId w:val="11"/>
         </w:numPr>
+        <w:spacing w:line="360" w:lineRule="auto"/>
         <w:jc w:val="both"/>
         <w:rPr>
           <w:bCs/>
@@ -5182,6 +5113,7 @@
           <w:ilvl w:val="1"/>
           <w:numId w:val="11"/>
         </w:numPr>
+        <w:spacing w:line="360" w:lineRule="auto"/>
         <w:jc w:val="both"/>
         <w:rPr>
           <w:bCs/>
@@ -5201,6 +5133,7 @@
           <w:ilvl w:val="0"/>
           <w:numId w:val="11"/>
         </w:numPr>
+        <w:spacing w:line="360" w:lineRule="auto"/>
         <w:jc w:val="both"/>
         <w:rPr>
           <w:bCs/>
@@ -5220,6 +5153,7 @@
           <w:ilvl w:val="1"/>
           <w:numId w:val="11"/>
         </w:numPr>
+        <w:spacing w:line="360" w:lineRule="auto"/>
         <w:jc w:val="both"/>
         <w:rPr>
           <w:bCs/>
@@ -5239,6 +5173,7 @@
           <w:ilvl w:val="0"/>
           <w:numId w:val="11"/>
         </w:numPr>
+        <w:spacing w:line="360" w:lineRule="auto"/>
         <w:jc w:val="both"/>
         <w:rPr>
           <w:bCs/>
@@ -5258,6 +5193,7 @@
           <w:ilvl w:val="1"/>
           <w:numId w:val="11"/>
         </w:numPr>
+        <w:spacing w:line="360" w:lineRule="auto"/>
         <w:jc w:val="both"/>
         <w:rPr>
           <w:bCs/>
@@ -5469,10 +5405,7 @@
         </w:rPr>
       </w:pPr>
       <w:r>
-        <w:t>Python 3.7</w:t>
-      </w:r>
-      <w:r>
-        <w:t xml:space="preserve"> </w:t>
+        <w:t xml:space="preserve">Python 3.7 </w:t>
       </w:r>
     </w:p>
     <w:p>
@@ -5485,10 +5418,7 @@
         <w:jc w:val="both"/>
       </w:pPr>
       <w:r>
-        <w:t xml:space="preserve">Python is a general-purpose object-oriented programming language with high-level programming capabilities. It has become famous because of its apparent and easily understandable syntax, portability and easy to learn. Python is a programming language that includes features of C and Java. It provides the style of writing an elegant code like C, and for object-oriented programming, it offers </w:t>
-      </w:r>
-      <w:r>
-        <w:t xml:space="preserve">classes and objects like Java. </w:t>
+        <w:t xml:space="preserve">Python is a general-purpose object-oriented programming language with high-level programming capabilities. It has become famous because of its apparent and easily understandable syntax, portability and easy to learn. Python is a programming language that includes features of C and Java. It provides the style of writing an elegant code like C, and for object-oriented programming, it offers classes and objects like Java. </w:t>
       </w:r>
     </w:p>
     <w:p>
@@ -5501,10 +5431,7 @@
         <w:jc w:val="both"/>
       </w:pPr>
       <w:r>
-        <w:t>Python is derived from programming languages such as ABC, Mo</w:t>
-      </w:r>
-      <w:r>
-        <w:t xml:space="preserve">dula 3, small talk, Algol-68. </w:t>
+        <w:t xml:space="preserve">Python is derived from programming languages such as ABC, Modula 3, small talk, Algol-68. </w:t>
       </w:r>
     </w:p>
     <w:p>
@@ -5849,7 +5776,7 @@
           <w:b/>
           <w:bCs/>
         </w:rPr>
-        <w:t>Applications</w:t>
+        <w:t>APPLICATIONS</w:t>
       </w:r>
     </w:p>
     <w:p>
@@ -5857,7 +5784,7 @@
         <w:pStyle w:val="ListParagraph"/>
         <w:numPr>
           <w:ilvl w:val="0"/>
-          <w:numId w:val="16"/>
+          <w:numId w:val="19"/>
         </w:numPr>
         <w:spacing w:line="360" w:lineRule="auto"/>
         <w:jc w:val="both"/>
@@ -6093,8 +6020,6 @@
           <w:sz w:val="28"/>
         </w:rPr>
       </w:pPr>
-      <w:bookmarkStart w:id="1" w:name="_GoBack"/>
-      <w:bookmarkEnd w:id="1"/>
     </w:p>
     <w:p>
       <w:pPr>
@@ -6781,9 +6706,9 @@
       <w:lvlJc w:val="left"/>
       <w:pPr>
         <w:tabs>
-          <w:tab w:val="num" w:pos="2880"/>
-        </w:tabs>
-        <w:ind w:left="2880" w:hanging="2160"/>
+          <w:tab w:val="num" w:pos="2728"/>
+        </w:tabs>
+        <w:ind w:left="2728" w:hanging="2160"/>
       </w:pPr>
       <w:rPr>
         <w:rFonts w:hint="default"/>
@@ -7034,9 +6959,9 @@
       <w:lvlJc w:val="left"/>
       <w:pPr>
         <w:tabs>
-          <w:tab w:val="num" w:pos="2880"/>
-        </w:tabs>
-        <w:ind w:left="2880" w:hanging="2160"/>
+          <w:tab w:val="num" w:pos="2728"/>
+        </w:tabs>
+        <w:ind w:left="2728" w:hanging="2160"/>
       </w:pPr>
       <w:rPr>
         <w:rFonts w:hint="default"/>
@@ -7235,6 +7160,95 @@
     </w:lvl>
   </w:abstractNum>
   <w:abstractNum w:abstractNumId="6" w15:restartNumberingAfterBreak="0">
+    <w:nsid w:val="2EBF13F9"/>
+    <w:multiLevelType w:val="hybridMultilevel"/>
+    <w:tmpl w:val="ACF6E0BA"/>
+    <w:lvl w:ilvl="0" w:tplc="DA64A886">
+      <w:start w:val="1"/>
+      <w:numFmt w:val="lowerLetter"/>
+      <w:lvlText w:val="%1."/>
+      <w:lvlJc w:val="left"/>
+      <w:pPr>
+        <w:ind w:left="1495" w:hanging="360"/>
+      </w:pPr>
+      <w:rPr>
+        <w:rFonts w:hint="default"/>
+      </w:rPr>
+    </w:lvl>
+    <w:lvl w:ilvl="1" w:tplc="40090019" w:tentative="1">
+      <w:start w:val="1"/>
+      <w:numFmt w:val="lowerLetter"/>
+      <w:lvlText w:val="%2."/>
+      <w:lvlJc w:val="left"/>
+      <w:pPr>
+        <w:ind w:left="2215" w:hanging="360"/>
+      </w:pPr>
+    </w:lvl>
+    <w:lvl w:ilvl="2" w:tplc="4009001B" w:tentative="1">
+      <w:start w:val="1"/>
+      <w:numFmt w:val="lowerRoman"/>
+      <w:lvlText w:val="%3."/>
+      <w:lvlJc w:val="right"/>
+      <w:pPr>
+        <w:ind w:left="2935" w:hanging="180"/>
+      </w:pPr>
+    </w:lvl>
+    <w:lvl w:ilvl="3" w:tplc="4009000F" w:tentative="1">
+      <w:start w:val="1"/>
+      <w:numFmt w:val="decimal"/>
+      <w:lvlText w:val="%4."/>
+      <w:lvlJc w:val="left"/>
+      <w:pPr>
+        <w:ind w:left="3655" w:hanging="360"/>
+      </w:pPr>
+    </w:lvl>
+    <w:lvl w:ilvl="4" w:tplc="40090019" w:tentative="1">
+      <w:start w:val="1"/>
+      <w:numFmt w:val="lowerLetter"/>
+      <w:lvlText w:val="%5."/>
+      <w:lvlJc w:val="left"/>
+      <w:pPr>
+        <w:ind w:left="4375" w:hanging="360"/>
+      </w:pPr>
+    </w:lvl>
+    <w:lvl w:ilvl="5" w:tplc="4009001B" w:tentative="1">
+      <w:start w:val="1"/>
+      <w:numFmt w:val="lowerRoman"/>
+      <w:lvlText w:val="%6."/>
+      <w:lvlJc w:val="right"/>
+      <w:pPr>
+        <w:ind w:left="5095" w:hanging="180"/>
+      </w:pPr>
+    </w:lvl>
+    <w:lvl w:ilvl="6" w:tplc="4009000F" w:tentative="1">
+      <w:start w:val="1"/>
+      <w:numFmt w:val="decimal"/>
+      <w:lvlText w:val="%7."/>
+      <w:lvlJc w:val="left"/>
+      <w:pPr>
+        <w:ind w:left="5815" w:hanging="360"/>
+      </w:pPr>
+    </w:lvl>
+    <w:lvl w:ilvl="7" w:tplc="40090019" w:tentative="1">
+      <w:start w:val="1"/>
+      <w:numFmt w:val="lowerLetter"/>
+      <w:lvlText w:val="%8."/>
+      <w:lvlJc w:val="left"/>
+      <w:pPr>
+        <w:ind w:left="6535" w:hanging="360"/>
+      </w:pPr>
+    </w:lvl>
+    <w:lvl w:ilvl="8" w:tplc="4009001B" w:tentative="1">
+      <w:start w:val="1"/>
+      <w:numFmt w:val="lowerRoman"/>
+      <w:lvlText w:val="%9."/>
+      <w:lvlJc w:val="right"/>
+      <w:pPr>
+        <w:ind w:left="7255" w:hanging="180"/>
+      </w:pPr>
+    </w:lvl>
+  </w:abstractNum>
+  <w:abstractNum w:abstractNumId="7" w15:restartNumberingAfterBreak="0">
     <w:nsid w:val="3A620677"/>
     <w:multiLevelType w:val="hybridMultilevel"/>
     <w:tmpl w:val="4942D0D0"/>
@@ -7320,7 +7334,120 @@
       </w:pPr>
     </w:lvl>
   </w:abstractNum>
-  <w:abstractNum w:abstractNumId="7" w15:restartNumberingAfterBreak="0">
+  <w:abstractNum w:abstractNumId="8" w15:restartNumberingAfterBreak="0">
+    <w:nsid w:val="405127AB"/>
+    <w:multiLevelType w:val="multilevel"/>
+    <w:tmpl w:val="1E9A4484"/>
+    <w:lvl w:ilvl="0">
+      <w:start w:val="6"/>
+      <w:numFmt w:val="decimal"/>
+      <w:lvlText w:val="%1"/>
+      <w:lvlJc w:val="left"/>
+      <w:pPr>
+        <w:ind w:left="360" w:hanging="360"/>
+      </w:pPr>
+      <w:rPr>
+        <w:rFonts w:hint="default"/>
+      </w:rPr>
+    </w:lvl>
+    <w:lvl w:ilvl="1">
+      <w:start w:val="1"/>
+      <w:numFmt w:val="decimal"/>
+      <w:lvlText w:val="%1.%2"/>
+      <w:lvlJc w:val="left"/>
+      <w:pPr>
+        <w:ind w:left="928" w:hanging="360"/>
+      </w:pPr>
+      <w:rPr>
+        <w:rFonts w:hint="default"/>
+      </w:rPr>
+    </w:lvl>
+    <w:lvl w:ilvl="2">
+      <w:start w:val="1"/>
+      <w:numFmt w:val="decimal"/>
+      <w:lvlText w:val="%1.%2.%3"/>
+      <w:lvlJc w:val="left"/>
+      <w:pPr>
+        <w:ind w:left="1856" w:hanging="720"/>
+      </w:pPr>
+      <w:rPr>
+        <w:rFonts w:hint="default"/>
+      </w:rPr>
+    </w:lvl>
+    <w:lvl w:ilvl="3">
+      <w:start w:val="1"/>
+      <w:numFmt w:val="decimal"/>
+      <w:lvlText w:val="%1.%2.%3.%4"/>
+      <w:lvlJc w:val="left"/>
+      <w:pPr>
+        <w:ind w:left="2424" w:hanging="720"/>
+      </w:pPr>
+      <w:rPr>
+        <w:rFonts w:hint="default"/>
+      </w:rPr>
+    </w:lvl>
+    <w:lvl w:ilvl="4">
+      <w:start w:val="1"/>
+      <w:numFmt w:val="decimal"/>
+      <w:lvlText w:val="%1.%2.%3.%4.%5"/>
+      <w:lvlJc w:val="left"/>
+      <w:pPr>
+        <w:ind w:left="3352" w:hanging="1080"/>
+      </w:pPr>
+      <w:rPr>
+        <w:rFonts w:hint="default"/>
+      </w:rPr>
+    </w:lvl>
+    <w:lvl w:ilvl="5">
+      <w:start w:val="1"/>
+      <w:numFmt w:val="decimal"/>
+      <w:lvlText w:val="%1.%2.%3.%4.%5.%6"/>
+      <w:lvlJc w:val="left"/>
+      <w:pPr>
+        <w:ind w:left="3920" w:hanging="1080"/>
+      </w:pPr>
+      <w:rPr>
+        <w:rFonts w:hint="default"/>
+      </w:rPr>
+    </w:lvl>
+    <w:lvl w:ilvl="6">
+      <w:start w:val="1"/>
+      <w:numFmt w:val="decimal"/>
+      <w:lvlText w:val="%1.%2.%3.%4.%5.%6.%7"/>
+      <w:lvlJc w:val="left"/>
+      <w:pPr>
+        <w:ind w:left="4848" w:hanging="1440"/>
+      </w:pPr>
+      <w:rPr>
+        <w:rFonts w:hint="default"/>
+      </w:rPr>
+    </w:lvl>
+    <w:lvl w:ilvl="7">
+      <w:start w:val="1"/>
+      <w:numFmt w:val="decimal"/>
+      <w:lvlText w:val="%1.%2.%3.%4.%5.%6.%7.%8"/>
+      <w:lvlJc w:val="left"/>
+      <w:pPr>
+        <w:ind w:left="5416" w:hanging="1440"/>
+      </w:pPr>
+      <w:rPr>
+        <w:rFonts w:hint="default"/>
+      </w:rPr>
+    </w:lvl>
+    <w:lvl w:ilvl="8">
+      <w:start w:val="1"/>
+      <w:numFmt w:val="decimal"/>
+      <w:lvlText w:val="%1.%2.%3.%4.%5.%6.%7.%8.%9"/>
+      <w:lvlJc w:val="left"/>
+      <w:pPr>
+        <w:ind w:left="6344" w:hanging="1800"/>
+      </w:pPr>
+      <w:rPr>
+        <w:rFonts w:hint="default"/>
+      </w:rPr>
+    </w:lvl>
+  </w:abstractNum>
+  <w:abstractNum w:abstractNumId="9" w15:restartNumberingAfterBreak="0">
     <w:nsid w:val="4E5E2BEA"/>
     <w:multiLevelType w:val="hybridMultilevel"/>
     <w:tmpl w:val="A406E3D0"/>
@@ -7409,7 +7536,7 @@
       </w:pPr>
     </w:lvl>
   </w:abstractNum>
-  <w:abstractNum w:abstractNumId="8" w15:restartNumberingAfterBreak="0">
+  <w:abstractNum w:abstractNumId="10" w15:restartNumberingAfterBreak="0">
     <w:nsid w:val="4EAA0964"/>
     <w:multiLevelType w:val="hybridMultilevel"/>
     <w:tmpl w:val="A30C76CE"/>
@@ -7511,7 +7638,7 @@
       </w:pPr>
     </w:lvl>
   </w:abstractNum>
-  <w:abstractNum w:abstractNumId="9" w15:restartNumberingAfterBreak="0">
+  <w:abstractNum w:abstractNumId="11" w15:restartNumberingAfterBreak="0">
     <w:nsid w:val="4FF53066"/>
     <w:multiLevelType w:val="hybridMultilevel"/>
     <w:tmpl w:val="D180DAEA"/>
@@ -7597,7 +7724,7 @@
       </w:pPr>
     </w:lvl>
   </w:abstractNum>
-  <w:abstractNum w:abstractNumId="10" w15:restartNumberingAfterBreak="0">
+  <w:abstractNum w:abstractNumId="12" w15:restartNumberingAfterBreak="0">
     <w:nsid w:val="5A732E67"/>
     <w:multiLevelType w:val="multilevel"/>
     <w:tmpl w:val="DA1AB7A4"/>
@@ -7623,9 +7750,9 @@
       <w:lvlJc w:val="left"/>
       <w:pPr>
         <w:tabs>
-          <w:tab w:val="num" w:pos="2880"/>
-        </w:tabs>
-        <w:ind w:left="2880" w:hanging="2160"/>
+          <w:tab w:val="num" w:pos="2728"/>
+        </w:tabs>
+        <w:ind w:left="2728" w:hanging="2160"/>
       </w:pPr>
       <w:rPr>
         <w:rFonts w:hint="default"/>
@@ -7737,7 +7864,7 @@
       </w:rPr>
     </w:lvl>
   </w:abstractNum>
-  <w:abstractNum w:abstractNumId="11" w15:restartNumberingAfterBreak="0">
+  <w:abstractNum w:abstractNumId="13" w15:restartNumberingAfterBreak="0">
     <w:nsid w:val="61FF3ACF"/>
     <w:multiLevelType w:val="multilevel"/>
     <w:tmpl w:val="587E3B46"/>
@@ -7859,7 +7986,129 @@
       </w:rPr>
     </w:lvl>
   </w:abstractNum>
-  <w:abstractNum w:abstractNumId="12" w15:restartNumberingAfterBreak="0">
+  <w:abstractNum w:abstractNumId="14" w15:restartNumberingAfterBreak="0">
+    <w:nsid w:val="6E980C3A"/>
+    <w:multiLevelType w:val="multilevel"/>
+    <w:tmpl w:val="8AF2F856"/>
+    <w:lvl w:ilvl="0">
+      <w:start w:val="3"/>
+      <w:numFmt w:val="decimal"/>
+      <w:lvlText w:val="%1"/>
+      <w:lvlJc w:val="left"/>
+      <w:pPr>
+        <w:ind w:left="360" w:hanging="360"/>
+      </w:pPr>
+      <w:rPr>
+        <w:rFonts w:hint="default"/>
+        <w:i w:val="0"/>
+      </w:rPr>
+    </w:lvl>
+    <w:lvl w:ilvl="1">
+      <w:start w:val="1"/>
+      <w:numFmt w:val="decimal"/>
+      <w:lvlText w:val="%1.%2"/>
+      <w:lvlJc w:val="left"/>
+      <w:pPr>
+        <w:ind w:left="960" w:hanging="360"/>
+      </w:pPr>
+      <w:rPr>
+        <w:rFonts w:hint="default"/>
+        <w:i w:val="0"/>
+      </w:rPr>
+    </w:lvl>
+    <w:lvl w:ilvl="2">
+      <w:start w:val="1"/>
+      <w:numFmt w:val="decimal"/>
+      <w:lvlText w:val="%1.%2.%3"/>
+      <w:lvlJc w:val="left"/>
+      <w:pPr>
+        <w:ind w:left="1920" w:hanging="720"/>
+      </w:pPr>
+      <w:rPr>
+        <w:rFonts w:hint="default"/>
+        <w:i w:val="0"/>
+      </w:rPr>
+    </w:lvl>
+    <w:lvl w:ilvl="3">
+      <w:start w:val="1"/>
+      <w:numFmt w:val="decimal"/>
+      <w:lvlText w:val="%1.%2.%3.%4"/>
+      <w:lvlJc w:val="left"/>
+      <w:pPr>
+        <w:ind w:left="2520" w:hanging="720"/>
+      </w:pPr>
+      <w:rPr>
+        <w:rFonts w:hint="default"/>
+        <w:i w:val="0"/>
+      </w:rPr>
+    </w:lvl>
+    <w:lvl w:ilvl="4">
+      <w:start w:val="1"/>
+      <w:numFmt w:val="decimal"/>
+      <w:lvlText w:val="%1.%2.%3.%4.%5"/>
+      <w:lvlJc w:val="left"/>
+      <w:pPr>
+        <w:ind w:left="3480" w:hanging="1080"/>
+      </w:pPr>
+      <w:rPr>
+        <w:rFonts w:hint="default"/>
+        <w:i w:val="0"/>
+      </w:rPr>
+    </w:lvl>
+    <w:lvl w:ilvl="5">
+      <w:start w:val="1"/>
+      <w:numFmt w:val="decimal"/>
+      <w:lvlText w:val="%1.%2.%3.%4.%5.%6"/>
+      <w:lvlJc w:val="left"/>
+      <w:pPr>
+        <w:ind w:left="4080" w:hanging="1080"/>
+      </w:pPr>
+      <w:rPr>
+        <w:rFonts w:hint="default"/>
+        <w:i w:val="0"/>
+      </w:rPr>
+    </w:lvl>
+    <w:lvl w:ilvl="6">
+      <w:start w:val="1"/>
+      <w:numFmt w:val="decimal"/>
+      <w:lvlText w:val="%1.%2.%3.%4.%5.%6.%7"/>
+      <w:lvlJc w:val="left"/>
+      <w:pPr>
+        <w:ind w:left="5040" w:hanging="1440"/>
+      </w:pPr>
+      <w:rPr>
+        <w:rFonts w:hint="default"/>
+        <w:i w:val="0"/>
+      </w:rPr>
+    </w:lvl>
+    <w:lvl w:ilvl="7">
+      <w:start w:val="1"/>
+      <w:numFmt w:val="decimal"/>
+      <w:lvlText w:val="%1.%2.%3.%4.%5.%6.%7.%8"/>
+      <w:lvlJc w:val="left"/>
+      <w:pPr>
+        <w:ind w:left="5640" w:hanging="1440"/>
+      </w:pPr>
+      <w:rPr>
+        <w:rFonts w:hint="default"/>
+        <w:i w:val="0"/>
+      </w:rPr>
+    </w:lvl>
+    <w:lvl w:ilvl="8">
+      <w:start w:val="1"/>
+      <w:numFmt w:val="decimal"/>
+      <w:lvlText w:val="%1.%2.%3.%4.%5.%6.%7.%8.%9"/>
+      <w:lvlJc w:val="left"/>
+      <w:pPr>
+        <w:ind w:left="6600" w:hanging="1800"/>
+      </w:pPr>
+      <w:rPr>
+        <w:rFonts w:hint="default"/>
+        <w:i w:val="0"/>
+      </w:rPr>
+    </w:lvl>
+  </w:abstractNum>
+  <w:abstractNum w:abstractNumId="15" w15:restartNumberingAfterBreak="0">
     <w:nsid w:val="743609DC"/>
     <w:multiLevelType w:val="multilevel"/>
     <w:tmpl w:val="D4E63706"/>
@@ -7999,7 +8248,7 @@
       </w:rPr>
     </w:lvl>
   </w:abstractNum>
-  <w:abstractNum w:abstractNumId="13" w15:restartNumberingAfterBreak="0">
+  <w:abstractNum w:abstractNumId="16" w15:restartNumberingAfterBreak="0">
     <w:nsid w:val="76D04AF6"/>
     <w:multiLevelType w:val="multilevel"/>
     <w:tmpl w:val="F7DC5CD0"/>
@@ -8112,7 +8361,7 @@
       </w:rPr>
     </w:lvl>
   </w:abstractNum>
-  <w:abstractNum w:abstractNumId="14" w15:restartNumberingAfterBreak="0">
+  <w:abstractNum w:abstractNumId="17" w15:restartNumberingAfterBreak="0">
     <w:nsid w:val="773E493F"/>
     <w:multiLevelType w:val="multilevel"/>
     <w:tmpl w:val="84E6F3EA"/>
@@ -8225,7 +8474,7 @@
       </w:rPr>
     </w:lvl>
   </w:abstractNum>
-  <w:abstractNum w:abstractNumId="15" w15:restartNumberingAfterBreak="0">
+  <w:abstractNum w:abstractNumId="18" w15:restartNumberingAfterBreak="0">
     <w:nsid w:val="7D1558E6"/>
     <w:multiLevelType w:val="hybridMultilevel"/>
     <w:tmpl w:val="69FC4896"/>
@@ -8318,25 +8567,25 @@
     </w:lvl>
   </w:abstractNum>
   <w:num w:numId="1">
-    <w:abstractNumId w:val="10"/>
+    <w:abstractNumId w:val="12"/>
   </w:num>
   <w:num w:numId="2">
     <w:abstractNumId w:val="4"/>
   </w:num>
   <w:num w:numId="3">
-    <w:abstractNumId w:val="8"/>
+    <w:abstractNumId w:val="10"/>
   </w:num>
   <w:num w:numId="4">
     <w:abstractNumId w:val="2"/>
   </w:num>
   <w:num w:numId="5">
-    <w:abstractNumId w:val="12"/>
+    <w:abstractNumId w:val="15"/>
   </w:num>
   <w:num w:numId="6">
-    <w:abstractNumId w:val="13"/>
+    <w:abstractNumId w:val="16"/>
   </w:num>
   <w:num w:numId="7">
-    <w:abstractNumId w:val="11"/>
+    <w:abstractNumId w:val="13"/>
   </w:num>
   <w:num w:numId="8">
     <w:abstractNumId w:val="1"/>
@@ -8345,25 +8594,34 @@
     <w:abstractNumId w:val="3"/>
   </w:num>
   <w:num w:numId="10">
-    <w:abstractNumId w:val="15"/>
+    <w:abstractNumId w:val="18"/>
   </w:num>
   <w:num w:numId="11">
     <w:abstractNumId w:val="5"/>
   </w:num>
   <w:num w:numId="12">
-    <w:abstractNumId w:val="9"/>
+    <w:abstractNumId w:val="11"/>
   </w:num>
   <w:num w:numId="13">
-    <w:abstractNumId w:val="14"/>
+    <w:abstractNumId w:val="17"/>
   </w:num>
   <w:num w:numId="14">
-    <w:abstractNumId w:val="6"/>
+    <w:abstractNumId w:val="7"/>
   </w:num>
   <w:num w:numId="15">
     <w:abstractNumId w:val="0"/>
   </w:num>
   <w:num w:numId="16">
-    <w:abstractNumId w:val="7"/>
+    <w:abstractNumId w:val="9"/>
+  </w:num>
+  <w:num w:numId="17">
+    <w:abstractNumId w:val="14"/>
+  </w:num>
+  <w:num w:numId="18">
+    <w:abstractNumId w:val="8"/>
+  </w:num>
+  <w:num w:numId="19">
+    <w:abstractNumId w:val="6"/>
   </w:num>
   <w:numIdMacAtCleanup w:val="16"/>
 </w:numbering>
@@ -8849,6 +9107,7 @@
   <w:style w:type="character" w:default="1" w:styleId="DefaultParagraphFont">
     <w:name w:val="Default Paragraph Font"/>
     <w:uiPriority w:val="1"/>
+    <w:semiHidden/>
     <w:unhideWhenUsed/>
   </w:style>
   <w:style w:type="table" w:default="1" w:styleId="TableNormal">
@@ -9281,7 +9540,7 @@
 </file>
 
 <file path=customXml/itemProps1.xml><?xml version="1.0" encoding="utf-8"?>
-<ds:datastoreItem xmlns:ds="http://schemas.openxmlformats.org/officeDocument/2006/customXml" ds:itemID="{2AB7629B-C0BC-45CD-8C1B-9526DB2E6A4A}">
+<ds:datastoreItem xmlns:ds="http://schemas.openxmlformats.org/officeDocument/2006/customXml" ds:itemID="{AC5AA84D-DBC3-437D-A7D6-844F5029F97D}">
   <ds:schemaRefs>
     <ds:schemaRef ds:uri="http://schemas.openxmlformats.org/officeDocument/2006/bibliography"/>
   </ds:schemaRefs>

</xml_diff>